<commit_message>
done for first week
</commit_message>
<xml_diff>
--- a/cluster_notes.docx
+++ b/cluster_notes.docx
@@ -10,72 +10,63 @@
         <w:t xml:space="preserve"> (ideal output has very different number of samples in it)</w:t>
       </w:r>
     </w:p>
+    <w:p/>
     <w:p>
       <w:pPr>
         <w:rPr>
+          <w:b/>
+          <w:bCs/>
+        </w:rPr>
+      </w:pPr>
+      <w:r>
+        <w:rPr>
           <w:rFonts w:hint="eastAsia"/>
+          <w:b/>
+          <w:bCs/>
+        </w:rPr>
+        <w:t>1.</w:t>
+      </w:r>
+      <w:r>
+        <w:rPr>
+          <w:b/>
+          <w:bCs/>
+        </w:rPr>
+        <w:t xml:space="preserve"> </w:t>
+      </w:r>
+      <w:r>
+        <w:rPr>
+          <w:b/>
+          <w:bCs/>
+        </w:rPr>
+        <w:t xml:space="preserve">estimation: </w:t>
+      </w:r>
+    </w:p>
+    <w:p>
+      <w:pPr>
+        <w:rPr>
+          <w:b/>
+          <w:bCs/>
         </w:rPr>
       </w:pPr>
+      <w:r>
+        <w:rPr>
+          <w:b/>
+          <w:bCs/>
+        </w:rPr>
+        <w:t xml:space="preserve">1.1 </w:t>
+      </w:r>
+      <w:r>
+        <w:rPr>
+          <w:b/>
+          <w:bCs/>
+        </w:rPr>
+        <w:t>silhouette_score</w:t>
+      </w:r>
     </w:p>
     <w:p>
       <w:pPr>
         <w:rPr>
-          <w:b/>
-          <w:bCs/>
-        </w:rPr>
-      </w:pPr>
-      <w:r>
-        <w:rPr>
-          <w:rFonts w:hint="eastAsia"/>
-          <w:b/>
-          <w:bCs/>
-        </w:rPr>
-        <w:t>1.</w:t>
-      </w:r>
-      <w:r>
-        <w:rPr>
-          <w:b/>
-          <w:bCs/>
-        </w:rPr>
-        <w:t xml:space="preserve"> </w:t>
-      </w:r>
-      <w:r>
-        <w:rPr>
-          <w:b/>
-          <w:bCs/>
-        </w:rPr>
-        <w:t xml:space="preserve">estimation: </w:t>
-      </w:r>
-    </w:p>
-    <w:p>
-      <w:pPr>
-        <w:rPr>
-          <w:rFonts w:hint="eastAsia"/>
-          <w:b/>
-          <w:bCs/>
-        </w:rPr>
-      </w:pPr>
-      <w:r>
-        <w:rPr>
-          <w:b/>
-          <w:bCs/>
-        </w:rPr>
-        <w:t xml:space="preserve">1.1 </w:t>
-      </w:r>
-      <w:proofErr w:type="spellStart"/>
-      <w:r>
-        <w:rPr>
-          <w:b/>
-          <w:bCs/>
-        </w:rPr>
-        <w:t>silhouette_score</w:t>
-      </w:r>
-      <w:proofErr w:type="spellEnd"/>
-    </w:p>
-    <w:p>
-      <w:pPr>
-        <w:rPr>
-          <w:rFonts w:asciiTheme="minorEastAsia" w:hAnsiTheme="minorEastAsia" w:hint="eastAsia"/>
+          <w:rFonts w:asciiTheme="minorEastAsia" w:hAnsiTheme="minorEastAsia"/>
         </w:rPr>
       </w:pPr>
       <w:r>
@@ -100,239 +91,119 @@
           <w:color w:val="4D4D4D"/>
           <w:shd w:val="clear" w:color="auto" w:fill="FFFFFF"/>
         </w:rPr>
-        <w:t xml:space="preserve">: average distance from point </w:t>
-      </w:r>
-      <w:proofErr w:type="spellStart"/>
-      <w:r>
+        <w:t>: average distance from point i to all points in the same cluster with i</w:t>
+      </w:r>
+    </w:p>
+    <w:p>
+      <w:pPr>
         <w:rPr>
           <w:rFonts w:asciiTheme="minorEastAsia" w:hAnsiTheme="minorEastAsia"/>
           <w:color w:val="4D4D4D"/>
           <w:shd w:val="clear" w:color="auto" w:fill="FFFFFF"/>
         </w:rPr>
-        <w:t>i</w:t>
-      </w:r>
-      <w:proofErr w:type="spellEnd"/>
+      </w:pPr>
+      <w:r>
+        <w:rPr>
+          <w:rFonts w:asciiTheme="minorEastAsia" w:hAnsiTheme="minorEastAsia" w:hint="eastAsia"/>
+          <w:color w:val="4D4D4D"/>
+          <w:shd w:val="clear" w:color="auto" w:fill="FFFFFF"/>
+        </w:rPr>
+        <w:t>bij：</w:t>
+      </w:r>
+      <w:r>
+        <w:rPr>
+          <w:rFonts w:asciiTheme="minorEastAsia" w:hAnsiTheme="minorEastAsia" w:hint="eastAsia"/>
+          <w:color w:val="4D4D4D"/>
+          <w:shd w:val="clear" w:color="auto" w:fill="FFFFFF"/>
+        </w:rPr>
+        <w:t>a</w:t>
+      </w:r>
       <w:r>
         <w:rPr>
           <w:rFonts w:asciiTheme="minorEastAsia" w:hAnsiTheme="minorEastAsia"/>
           <w:color w:val="4D4D4D"/>
           <w:shd w:val="clear" w:color="auto" w:fill="FFFFFF"/>
         </w:rPr>
-        <w:t xml:space="preserve"> to all points in the same cluster with </w:t>
-      </w:r>
-      <w:proofErr w:type="spellStart"/>
+        <w:t>verage distance from point i</w:t>
+      </w:r>
+      <w:r>
+        <w:rPr>
+          <w:rFonts w:asciiTheme="minorEastAsia" w:hAnsiTheme="minorEastAsia" w:hint="eastAsia"/>
+          <w:color w:val="4D4D4D"/>
+          <w:shd w:val="clear" w:color="auto" w:fill="FFFFFF"/>
+        </w:rPr>
+        <w:t xml:space="preserve"> </w:t>
+      </w:r>
       <w:r>
         <w:rPr>
           <w:rFonts w:asciiTheme="minorEastAsia" w:hAnsiTheme="minorEastAsia"/>
           <w:color w:val="4D4D4D"/>
           <w:shd w:val="clear" w:color="auto" w:fill="FFFFFF"/>
         </w:rPr>
-        <w:t>i</w:t>
-      </w:r>
-      <w:proofErr w:type="spellEnd"/>
-    </w:p>
-    <w:p>
-      <w:pPr>
+        <w:t xml:space="preserve">to all </w:t>
+      </w:r>
+      <w:r>
         <w:rPr>
           <w:rFonts w:asciiTheme="minorEastAsia" w:hAnsiTheme="minorEastAsia"/>
           <w:color w:val="4D4D4D"/>
           <w:shd w:val="clear" w:color="auto" w:fill="FFFFFF"/>
         </w:rPr>
-      </w:pPr>
-      <w:proofErr w:type="spellStart"/>
+        <w:t>points</w:t>
+      </w:r>
+      <w:r>
+        <w:rPr>
+          <w:rFonts w:asciiTheme="minorEastAsia" w:hAnsiTheme="minorEastAsia"/>
+          <w:color w:val="4D4D4D"/>
+          <w:shd w:val="clear" w:color="auto" w:fill="FFFFFF"/>
+        </w:rPr>
+        <w:t xml:space="preserve"> from cluster </w:t>
+      </w:r>
       <w:r>
         <w:rPr>
           <w:rFonts w:asciiTheme="minorEastAsia" w:hAnsiTheme="minorEastAsia" w:hint="eastAsia"/>
           <w:color w:val="4D4D4D"/>
           <w:shd w:val="clear" w:color="auto" w:fill="FFFFFF"/>
         </w:rPr>
-        <w:t>b</w:t>
-      </w:r>
+        <w:t xml:space="preserve">Cj </w:t>
+      </w:r>
+      <w:r>
+        <w:rPr>
+          <w:rFonts w:asciiTheme="minorEastAsia" w:hAnsiTheme="minorEastAsia"/>
+          <w:color w:val="4D4D4D"/>
+          <w:shd w:val="clear" w:color="auto" w:fill="FFFFFF"/>
+        </w:rPr>
+        <w:t xml:space="preserve">(other than </w:t>
+      </w:r>
+      <w:r>
+        <w:rPr>
+          <w:rFonts w:asciiTheme="minorEastAsia" w:hAnsiTheme="minorEastAsia"/>
+          <w:color w:val="4D4D4D"/>
+          <w:shd w:val="clear" w:color="auto" w:fill="FFFFFF"/>
+        </w:rPr>
+        <w:t>the cluster that i belongs to</w:t>
+      </w:r>
+      <w:r>
+        <w:rPr>
+          <w:rFonts w:asciiTheme="minorEastAsia" w:hAnsiTheme="minorEastAsia"/>
+          <w:color w:val="4D4D4D"/>
+          <w:shd w:val="clear" w:color="auto" w:fill="FFFFFF"/>
+        </w:rPr>
+        <w:t>)</w:t>
+      </w:r>
+    </w:p>
+    <w:p>
+      <w:pPr>
+        <w:rPr>
+          <w:rFonts w:asciiTheme="minorEastAsia" w:hAnsiTheme="minorEastAsia"/>
+        </w:rPr>
+      </w:pPr>
       <w:r>
         <w:rPr>
           <w:rFonts w:asciiTheme="minorEastAsia" w:hAnsiTheme="minorEastAsia" w:hint="eastAsia"/>
           <w:color w:val="4D4D4D"/>
           <w:shd w:val="clear" w:color="auto" w:fill="FFFFFF"/>
         </w:rPr>
-        <w:t>ij</w:t>
-      </w:r>
-      <w:proofErr w:type="spellEnd"/>
-      <w:r>
-        <w:rPr>
-          <w:rFonts w:asciiTheme="minorEastAsia" w:hAnsiTheme="minorEastAsia" w:hint="eastAsia"/>
-          <w:color w:val="4D4D4D"/>
-          <w:shd w:val="clear" w:color="auto" w:fill="FFFFFF"/>
-        </w:rPr>
-        <w:t>：</w:t>
-      </w:r>
-      <w:r>
-        <w:rPr>
-          <w:rFonts w:asciiTheme="minorEastAsia" w:hAnsiTheme="minorEastAsia" w:hint="eastAsia"/>
-          <w:color w:val="4D4D4D"/>
-          <w:shd w:val="clear" w:color="auto" w:fill="FFFFFF"/>
-        </w:rPr>
-        <w:t>a</w:t>
-      </w:r>
-      <w:r>
-        <w:rPr>
-          <w:rFonts w:asciiTheme="minorEastAsia" w:hAnsiTheme="minorEastAsia"/>
-          <w:color w:val="4D4D4D"/>
-          <w:shd w:val="clear" w:color="auto" w:fill="FFFFFF"/>
-        </w:rPr>
-        <w:t xml:space="preserve">verage distance from point </w:t>
-      </w:r>
-      <w:proofErr w:type="spellStart"/>
-      <w:r>
-        <w:rPr>
-          <w:rFonts w:asciiTheme="minorEastAsia" w:hAnsiTheme="minorEastAsia"/>
-          <w:color w:val="4D4D4D"/>
-          <w:shd w:val="clear" w:color="auto" w:fill="FFFFFF"/>
-        </w:rPr>
-        <w:t>i</w:t>
-      </w:r>
-      <w:proofErr w:type="spellEnd"/>
-      <w:r>
-        <w:rPr>
-          <w:rFonts w:asciiTheme="minorEastAsia" w:hAnsiTheme="minorEastAsia" w:hint="eastAsia"/>
-          <w:color w:val="4D4D4D"/>
-          <w:shd w:val="clear" w:color="auto" w:fill="FFFFFF"/>
-        </w:rPr>
-        <w:t xml:space="preserve"> </w:t>
-      </w:r>
-      <w:r>
-        <w:rPr>
-          <w:rFonts w:asciiTheme="minorEastAsia" w:hAnsiTheme="minorEastAsia"/>
-          <w:color w:val="4D4D4D"/>
-          <w:shd w:val="clear" w:color="auto" w:fill="FFFFFF"/>
-        </w:rPr>
-        <w:t xml:space="preserve">to all </w:t>
-      </w:r>
-      <w:r>
-        <w:rPr>
-          <w:rFonts w:asciiTheme="minorEastAsia" w:hAnsiTheme="minorEastAsia"/>
-          <w:color w:val="4D4D4D"/>
-          <w:shd w:val="clear" w:color="auto" w:fill="FFFFFF"/>
-        </w:rPr>
-        <w:t>points</w:t>
-      </w:r>
-      <w:r>
-        <w:rPr>
-          <w:rFonts w:asciiTheme="minorEastAsia" w:hAnsiTheme="minorEastAsia"/>
-          <w:color w:val="4D4D4D"/>
-          <w:shd w:val="clear" w:color="auto" w:fill="FFFFFF"/>
-        </w:rPr>
-        <w:t xml:space="preserve"> from cluster </w:t>
-      </w:r>
-      <w:proofErr w:type="spellStart"/>
-      <w:r>
-        <w:rPr>
-          <w:rFonts w:asciiTheme="minorEastAsia" w:hAnsiTheme="minorEastAsia" w:hint="eastAsia"/>
-          <w:color w:val="4D4D4D"/>
-          <w:shd w:val="clear" w:color="auto" w:fill="FFFFFF"/>
-        </w:rPr>
-        <w:t>Cj</w:t>
-      </w:r>
-      <w:proofErr w:type="spellEnd"/>
-      <w:r>
-        <w:rPr>
-          <w:rFonts w:asciiTheme="minorEastAsia" w:hAnsiTheme="minorEastAsia" w:hint="eastAsia"/>
-          <w:color w:val="4D4D4D"/>
-          <w:shd w:val="clear" w:color="auto" w:fill="FFFFFF"/>
-        </w:rPr>
-        <w:t xml:space="preserve"> </w:t>
-      </w:r>
-      <w:r>
-        <w:rPr>
-          <w:rFonts w:asciiTheme="minorEastAsia" w:hAnsiTheme="minorEastAsia"/>
-          <w:color w:val="4D4D4D"/>
-          <w:shd w:val="clear" w:color="auto" w:fill="FFFFFF"/>
-        </w:rPr>
-        <w:t xml:space="preserve">(other than </w:t>
-      </w:r>
-      <w:r>
-        <w:rPr>
-          <w:rFonts w:asciiTheme="minorEastAsia" w:hAnsiTheme="minorEastAsia"/>
-          <w:color w:val="4D4D4D"/>
-          <w:shd w:val="clear" w:color="auto" w:fill="FFFFFF"/>
-        </w:rPr>
-        <w:t xml:space="preserve">the cluster that </w:t>
-      </w:r>
-      <w:proofErr w:type="spellStart"/>
-      <w:r>
-        <w:rPr>
-          <w:rFonts w:asciiTheme="minorEastAsia" w:hAnsiTheme="minorEastAsia"/>
-          <w:color w:val="4D4D4D"/>
-          <w:shd w:val="clear" w:color="auto" w:fill="FFFFFF"/>
-        </w:rPr>
-        <w:t>i</w:t>
-      </w:r>
-      <w:proofErr w:type="spellEnd"/>
-      <w:r>
-        <w:rPr>
-          <w:rFonts w:asciiTheme="minorEastAsia" w:hAnsiTheme="minorEastAsia"/>
-          <w:color w:val="4D4D4D"/>
-          <w:shd w:val="clear" w:color="auto" w:fill="FFFFFF"/>
-        </w:rPr>
-        <w:t xml:space="preserve"> belongs to</w:t>
-      </w:r>
-      <w:r>
-        <w:rPr>
-          <w:rFonts w:asciiTheme="minorEastAsia" w:hAnsiTheme="minorEastAsia"/>
-          <w:color w:val="4D4D4D"/>
-          <w:shd w:val="clear" w:color="auto" w:fill="FFFFFF"/>
-        </w:rPr>
-        <w:t>)</w:t>
-      </w:r>
-    </w:p>
-    <w:p>
-      <w:pPr>
-        <w:rPr>
-          <w:rFonts w:asciiTheme="minorEastAsia" w:hAnsiTheme="minorEastAsia"/>
-        </w:rPr>
-      </w:pPr>
-      <w:r>
-        <w:rPr>
-          <w:rFonts w:asciiTheme="minorEastAsia" w:hAnsiTheme="minorEastAsia" w:hint="eastAsia"/>
-          <w:color w:val="4D4D4D"/>
-          <w:shd w:val="clear" w:color="auto" w:fill="FFFFFF"/>
-        </w:rPr>
-        <w:t>bi =</w:t>
-      </w:r>
-      <w:proofErr w:type="gramStart"/>
-      <w:r>
-        <w:rPr>
-          <w:rFonts w:asciiTheme="minorEastAsia" w:hAnsiTheme="minorEastAsia" w:hint="eastAsia"/>
-          <w:color w:val="4D4D4D"/>
-          <w:shd w:val="clear" w:color="auto" w:fill="FFFFFF"/>
-        </w:rPr>
-        <w:t>min{</w:t>
-      </w:r>
-      <w:proofErr w:type="gramEnd"/>
-      <w:r>
-        <w:rPr>
-          <w:rFonts w:asciiTheme="minorEastAsia" w:hAnsiTheme="minorEastAsia" w:hint="eastAsia"/>
-          <w:color w:val="4D4D4D"/>
-          <w:shd w:val="clear" w:color="auto" w:fill="FFFFFF"/>
-        </w:rPr>
-        <w:t xml:space="preserve">bi1, bi2, ..., </w:t>
-      </w:r>
-      <w:proofErr w:type="spellStart"/>
-      <w:r>
-        <w:rPr>
-          <w:rFonts w:asciiTheme="minorEastAsia" w:hAnsiTheme="minorEastAsia" w:hint="eastAsia"/>
-          <w:color w:val="4D4D4D"/>
-          <w:shd w:val="clear" w:color="auto" w:fill="FFFFFF"/>
-        </w:rPr>
-        <w:t>bik</w:t>
-      </w:r>
-      <w:proofErr w:type="spellEnd"/>
-      <w:r>
-        <w:rPr>
-          <w:rFonts w:asciiTheme="minorEastAsia" w:hAnsiTheme="minorEastAsia" w:hint="eastAsia"/>
-          <w:color w:val="4D4D4D"/>
-          <w:shd w:val="clear" w:color="auto" w:fill="FFFFFF"/>
-        </w:rPr>
-        <w:t>}</w:t>
+        <w:t>bi =min{bi1, bi2, ..., bik}</w:t>
       </w:r>
     </w:p>
     <w:p>
@@ -356,7 +227,7 @@
                     <pic:cNvPicPr/>
                   </pic:nvPicPr>
                   <pic:blipFill>
-                    <a:blip r:embed="rId4"/>
+                    <a:blip r:embed="rId6"/>
                     <a:stretch>
                       <a:fillRect/>
                     </a:stretch>
@@ -423,45 +294,17 @@
         </w:rPr>
         <w:t xml:space="preserve">.1 </w:t>
       </w:r>
-      <w:proofErr w:type="gramStart"/>
-      <w:r>
-        <w:rPr>
-          <w:b/>
-          <w:bCs/>
-        </w:rPr>
-        <w:t>AP(</w:t>
-      </w:r>
-      <w:proofErr w:type="spellStart"/>
-      <w:proofErr w:type="gramEnd"/>
-      <w:r>
-        <w:rPr>
-          <w:b/>
-          <w:bCs/>
-        </w:rPr>
-        <w:t>affinitypropagation</w:t>
-      </w:r>
-      <w:proofErr w:type="spellEnd"/>
-      <w:r>
-        <w:rPr>
-          <w:b/>
-          <w:bCs/>
-        </w:rPr>
-        <w:t>)</w:t>
-      </w:r>
-    </w:p>
-    <w:p>
-      <w:r>
-        <w:t>s(</w:t>
-      </w:r>
-      <w:proofErr w:type="spellStart"/>
-      <w:proofErr w:type="gramStart"/>
-      <w:r>
-        <w:t>i,k</w:t>
-      </w:r>
-      <w:proofErr w:type="spellEnd"/>
-      <w:proofErr w:type="gramEnd"/>
-      <w:r>
-        <w:t xml:space="preserve">): similarity matrix </w:t>
+      <w:r>
+        <w:rPr>
+          <w:b/>
+          <w:bCs/>
+        </w:rPr>
+        <w:t>AP(affinitypropagation)</w:t>
+      </w:r>
+    </w:p>
+    <w:p>
+      <w:r>
+        <w:t xml:space="preserve">s(i,k): similarity matrix </w:t>
       </w:r>
       <w:r>
         <w:t>(the input )</w:t>
@@ -469,17 +312,7 @@
     </w:p>
     <w:p>
       <w:r>
-        <w:t>r(</w:t>
-      </w:r>
-      <w:proofErr w:type="spellStart"/>
-      <w:proofErr w:type="gramStart"/>
-      <w:r>
-        <w:t>i,k</w:t>
-      </w:r>
-      <w:proofErr w:type="spellEnd"/>
-      <w:proofErr w:type="gramEnd"/>
-      <w:r>
-        <w:t>):</w:t>
+        <w:t>r(i,k):</w:t>
       </w:r>
       <w:r>
         <w:t xml:space="preserve"> </w:t>
@@ -490,60 +323,37 @@
           <w:color w:val="404040"/>
           <w:shd w:val="clear" w:color="auto" w:fill="FAFAFA"/>
         </w:rPr>
-        <w:t>responsibility</w:t>
-      </w:r>
-      <w:r>
+        <w:t xml:space="preserve">responsibility </w:t>
+      </w:r>
+      <w:r>
+        <w:t>matrix</w:t>
+      </w:r>
+    </w:p>
+    <w:p>
+      <w:pPr>
         <w:rPr>
           <w:rFonts w:ascii="Segoe UI Emoji" w:hAnsi="Segoe UI Emoji"/>
           <w:color w:val="404040"/>
           <w:shd w:val="clear" w:color="auto" w:fill="FAFAFA"/>
         </w:rPr>
-        <w:t xml:space="preserve"> </w:t>
-      </w:r>
-      <w:r>
-        <w:t>matrix</w:t>
-      </w:r>
-    </w:p>
-    <w:p>
-      <w:pPr>
+      </w:pPr>
+      <w:r>
+        <w:t>a(i,k)</w:t>
+      </w:r>
+      <w:r>
+        <w:t xml:space="preserve">: </w:t>
+      </w:r>
+      <w:r>
         <w:rPr>
           <w:rFonts w:ascii="Segoe UI Emoji" w:hAnsi="Segoe UI Emoji"/>
           <w:color w:val="404040"/>
           <w:shd w:val="clear" w:color="auto" w:fill="FAFAFA"/>
         </w:rPr>
-      </w:pPr>
-      <w:r>
-        <w:t>a(</w:t>
-      </w:r>
-      <w:proofErr w:type="spellStart"/>
-      <w:proofErr w:type="gramStart"/>
-      <w:r>
-        <w:t>i,k</w:t>
-      </w:r>
-      <w:proofErr w:type="spellEnd"/>
-      <w:proofErr w:type="gramEnd"/>
-      <w:r>
-        <w:t>)</w:t>
-      </w:r>
-      <w:r>
-        <w:t xml:space="preserve">: </w:t>
-      </w:r>
-      <w:r>
-        <w:rPr>
-          <w:rFonts w:ascii="Segoe UI Emoji" w:hAnsi="Segoe UI Emoji"/>
-          <w:color w:val="404040"/>
-          <w:shd w:val="clear" w:color="auto" w:fill="FAFAFA"/>
-        </w:rPr>
         <w:t>availability</w:t>
       </w:r>
     </w:p>
     <w:p/>
     <w:p>
-      <w:pPr>
-        <w:rPr>
-          <w:rFonts w:hint="eastAsia"/>
-        </w:rPr>
-      </w:pPr>
       <w:r>
         <w:rPr>
           <w:rFonts w:hint="eastAsia"/>
@@ -590,7 +400,7 @@
                     <pic:cNvPicPr/>
                   </pic:nvPicPr>
                   <pic:blipFill>
-                    <a:blip r:embed="rId5"/>
+                    <a:blip r:embed="rId7"/>
                     <a:stretch>
                       <a:fillRect/>
                     </a:stretch>
@@ -632,7 +442,7 @@
                     <pic:cNvPicPr/>
                   </pic:nvPicPr>
                   <pic:blipFill>
-                    <a:blip r:embed="rId6"/>
+                    <a:blip r:embed="rId8"/>
                     <a:stretch>
                       <a:fillRect/>
                     </a:stretch>
@@ -682,7 +492,7 @@
                     <pic:cNvPicPr/>
                   </pic:nvPicPr>
                   <pic:blipFill>
-                    <a:blip r:embed="rId7" cstate="print">
+                    <a:blip r:embed="rId9" cstate="print">
                       <a:extLst>
                         <a:ext uri="{28A0092B-C50C-407E-A947-70E740481C1C}">
                           <a14:useLocalDpi xmlns:a14="http://schemas.microsoft.com/office/drawing/2010/main" val="0"/>
@@ -725,262 +535,476 @@
     <w:p/>
     <w:p/>
     <w:p/>
+    <w:p/>
+    <w:p>
+      <w:r>
+        <w:t>Additional notes: adjust S(k, k) to control the number of clusters you get!</w:t>
+      </w:r>
+    </w:p>
+    <w:p/>
     <w:p>
       <w:pPr>
         <w:rPr>
+          <w:b/>
+          <w:bCs/>
+        </w:rPr>
+      </w:pPr>
+      <w:r>
+        <w:rPr>
           <w:rFonts w:hint="eastAsia"/>
+          <w:b/>
+          <w:bCs/>
+        </w:rPr>
+        <w:t>2</w:t>
+      </w:r>
+      <w:r>
+        <w:rPr>
+          <w:b/>
+          <w:bCs/>
+        </w:rPr>
+        <w:t>.2</w:t>
+      </w:r>
+      <w:r>
+        <w:rPr>
+          <w:rFonts w:hint="eastAsia"/>
+          <w:b/>
+          <w:bCs/>
+        </w:rPr>
+        <w:t xml:space="preserve"> </w:t>
+      </w:r>
+      <w:r>
+        <w:rPr>
+          <w:b/>
+          <w:bCs/>
+        </w:rPr>
+        <w:t>Agglomerative Clustering Algorithm</w:t>
+      </w:r>
+    </w:p>
+    <w:p>
+      <w:r>
+        <w:t>1.</w:t>
+      </w:r>
+      <w:r>
+        <w:rPr>
+          <w:rFonts w:hint="eastAsia"/>
+        </w:rPr>
+        <w:t>d</w:t>
+      </w:r>
+      <w:r>
+        <w:t>efine every points as a cluster</w:t>
+      </w:r>
+    </w:p>
+    <w:p>
+      <w:r>
+        <w:t>2.</w:t>
+      </w:r>
+      <w:r>
+        <w:rPr>
+          <w:rFonts w:hint="eastAsia"/>
+        </w:rPr>
+        <w:t>i</w:t>
+      </w:r>
+      <w:r>
+        <w:t>terate：</w:t>
+      </w:r>
+      <w:r>
+        <w:rPr>
+          <w:rFonts w:hint="eastAsia"/>
+        </w:rPr>
+        <w:t>m</w:t>
+      </w:r>
+      <w:r>
+        <w:t xml:space="preserve">erge two points whose </w:t>
+      </w:r>
+      <w:r>
+        <w:t>“</w:t>
+      </w:r>
+      <w:r>
+        <w:t>distance</w:t>
+      </w:r>
+      <w:r>
+        <w:t>”</w:t>
+      </w:r>
+      <w:r>
+        <w:t xml:space="preserve"> is the smallest</w:t>
+      </w:r>
+    </w:p>
+    <w:p>
+      <w:r>
+        <w:t>3.</w:t>
+      </w:r>
+      <w:r>
+        <w:rPr>
+          <w:rFonts w:hint="eastAsia"/>
+        </w:rPr>
+        <w:t>u</w:t>
+      </w:r>
+      <w:r>
+        <w:t>ntill there are only one cl</w:t>
+      </w:r>
+      <w:r>
+        <w:t>u</w:t>
+      </w:r>
+      <w:r>
+        <w:t>s</w:t>
+      </w:r>
+      <w:r>
+        <w:t>ter</w:t>
+      </w:r>
+    </w:p>
+    <w:p/>
+    <w:p>
+      <w:r>
+        <w:t>Different ways of estimating distance</w:t>
+      </w:r>
+      <w:r>
+        <w:t xml:space="preserve"> between two clusters</w:t>
+      </w:r>
+      <w:r>
+        <w:t xml:space="preserve">: </w:t>
+      </w:r>
+    </w:p>
+    <w:p>
+      <w:r>
+        <w:t>Single-linkage</w:t>
+      </w:r>
+      <w:r>
+        <w:t>:</w:t>
+      </w:r>
+      <w:r>
+        <w:t xml:space="preserve"> min(</w:t>
+      </w:r>
+      <w:r>
+        <w:t>A</w:t>
+      </w:r>
+      <w:r>
+        <w:t>,</w:t>
+      </w:r>
+      <w:r>
+        <w:t>B</w:t>
+      </w:r>
+      <w:r>
+        <w:t>)</w:t>
+      </w:r>
+    </w:p>
+    <w:p>
+      <w:r>
+        <w:t>Complete-linkag</w:t>
+      </w:r>
+      <w:r>
+        <w:t>e</w:t>
+      </w:r>
+      <w:r>
+        <w:t>:</w:t>
+      </w:r>
+      <w:r>
+        <w:t xml:space="preserve"> max(A,B)</w:t>
+      </w:r>
+    </w:p>
+    <w:p>
+      <w:r>
+        <w:t>Group average</w:t>
+      </w:r>
+      <w:r>
+        <w:t>: ave(A,B)</w:t>
+      </w:r>
+    </w:p>
+    <w:p>
+      <w:r>
+        <w:t>Ward: minimize the</w:t>
+      </w:r>
+      <w:r>
+        <w:t xml:space="preserve"> sum of squared differences within all clusters</w:t>
+      </w:r>
+      <w:r>
+        <w:t xml:space="preserve"> (result should be similar to k means</w:t>
+      </w:r>
+      <w:r>
+        <w:t>)</w:t>
+      </w:r>
+    </w:p>
+    <w:p/>
+    <w:p>
+      <w:r>
+        <w:t>Flaw: greedy</w:t>
+      </w:r>
+    </w:p>
+    <w:p/>
+    <w:p>
+      <w:pPr>
+        <w:rPr>
+          <w:b/>
+          <w:bCs/>
         </w:rPr>
       </w:pPr>
-    </w:p>
-    <w:p>
-      <w:r>
-        <w:t xml:space="preserve">Additional notes: adjust </w:t>
-      </w:r>
-      <w:proofErr w:type="gramStart"/>
-      <w:r>
-        <w:t>S(</w:t>
-      </w:r>
-      <w:proofErr w:type="gramEnd"/>
-      <w:r>
-        <w:t>k, k) to control the number of clusters you get!</w:t>
-      </w:r>
-    </w:p>
-    <w:p/>
+      <w:r>
+        <w:rPr>
+          <w:rFonts w:hint="eastAsia"/>
+          <w:b/>
+          <w:bCs/>
+        </w:rPr>
+        <w:t>2</w:t>
+      </w:r>
+      <w:r>
+        <w:rPr>
+          <w:b/>
+          <w:bCs/>
+        </w:rPr>
+        <w:t>.2</w:t>
+      </w:r>
+      <w:r>
+        <w:rPr>
+          <w:b/>
+          <w:bCs/>
+        </w:rPr>
+        <w:t>.1</w:t>
+      </w:r>
+      <w:r>
+        <w:rPr>
+          <w:rFonts w:hint="eastAsia"/>
+          <w:b/>
+          <w:bCs/>
+        </w:rPr>
+        <w:t xml:space="preserve"> </w:t>
+      </w:r>
+      <w:r>
+        <w:rPr>
+          <w:rFonts w:hint="eastAsia"/>
+          <w:b/>
+          <w:bCs/>
+        </w:rPr>
+        <w:t>wards</w:t>
+      </w:r>
+      <w:r>
+        <w:rPr>
+          <w:b/>
+          <w:bCs/>
+        </w:rPr>
+        <w:t xml:space="preserve"> algorithm:</w:t>
+      </w:r>
+    </w:p>
     <w:p>
       <w:pPr>
         <w:rPr>
-          <w:b/>
-          <w:bCs/>
+          <w:rFonts w:hint="eastAsia"/>
         </w:rPr>
       </w:pPr>
       <w:r>
+        <w:tab/>
+        <w:t>During the process of clustering:</w:t>
+      </w:r>
+    </w:p>
+    <w:p>
+      <w:pPr>
+        <w:rPr>
+          <w:rFonts w:ascii="Helvetica" w:hAnsi="Helvetica"/>
+          <w:color w:val="1D1F22"/>
+          <w:sz w:val="22"/>
+          <w:shd w:val="clear" w:color="auto" w:fill="FFFFFF"/>
+        </w:rPr>
+      </w:pPr>
+      <w:r>
+        <w:tab/>
+      </w:r>
+      <w:r>
+        <w:rPr>
+          <w:rFonts w:ascii="Helvetica" w:hAnsi="Helvetica"/>
+          <w:color w:val="1D1F22"/>
+          <w:sz w:val="22"/>
+          <w:shd w:val="clear" w:color="auto" w:fill="FFFFFF"/>
+        </w:rPr>
+        <w:t>minimizes the sum of squared differences within all clusters</w:t>
+      </w:r>
+      <w:r>
+        <w:rPr>
+          <w:rFonts w:ascii="Helvetica" w:hAnsi="Helvetica"/>
+          <w:color w:val="1D1F22"/>
+          <w:sz w:val="22"/>
+          <w:shd w:val="clear" w:color="auto" w:fill="FFFFFF"/>
+        </w:rPr>
+        <w:t xml:space="preserve"> in the next step</w:t>
+      </w:r>
+      <w:r>
+        <w:rPr>
+          <w:rFonts w:ascii="Helvetica" w:hAnsi="Helvetica"/>
+          <w:color w:val="1D1F22"/>
+          <w:sz w:val="22"/>
+          <w:shd w:val="clear" w:color="auto" w:fill="FFFFFF"/>
+        </w:rPr>
+        <w:t>.</w:t>
+      </w:r>
+    </w:p>
+    <w:p>
+      <w:pPr>
+        <w:rPr>
+          <w:rFonts w:ascii="Helvetica" w:hAnsi="Helvetica"/>
+          <w:color w:val="1D1F22"/>
+          <w:sz w:val="22"/>
+          <w:shd w:val="clear" w:color="auto" w:fill="FFFFFF"/>
+        </w:rPr>
+      </w:pPr>
+    </w:p>
+    <w:p>
+      <w:pPr>
+        <w:rPr>
+          <w:rFonts w:ascii="Helvetica" w:hAnsi="Helvetica" w:hint="eastAsia"/>
+          <w:color w:val="1D1F22"/>
+          <w:sz w:val="22"/>
+          <w:shd w:val="clear" w:color="auto" w:fill="FFFFFF"/>
+        </w:rPr>
+      </w:pPr>
+      <w:r>
+        <w:rPr>
+          <w:rFonts w:ascii="Helvetica" w:hAnsi="Helvetica"/>
+          <w:color w:val="1D1F22"/>
+          <w:sz w:val="22"/>
+          <w:shd w:val="clear" w:color="auto" w:fill="FFFFFF"/>
+        </w:rPr>
+        <w:t>2.3 mean shift</w:t>
+      </w:r>
+    </w:p>
+    <w:p>
+      <w:pPr>
+        <w:rPr>
+          <w:rFonts w:ascii="Helvetica" w:hAnsi="Helvetica"/>
+          <w:color w:val="1D1F22"/>
+          <w:sz w:val="22"/>
+          <w:shd w:val="clear" w:color="auto" w:fill="FFFFFF"/>
+        </w:rPr>
+      </w:pPr>
+      <w:r>
+        <w:rPr>
+          <w:rFonts w:ascii="Helvetica" w:hAnsi="Helvetica"/>
+          <w:color w:val="1D1F22"/>
+          <w:sz w:val="22"/>
+          <w:shd w:val="clear" w:color="auto" w:fill="FFFFFF"/>
+        </w:rPr>
+        <w:t>Iterate until every point is labelled:</w:t>
+      </w:r>
+    </w:p>
+    <w:p>
+      <w:pPr>
+        <w:rPr>
+          <w:rFonts w:ascii="Helvetica" w:hAnsi="Helvetica"/>
+          <w:color w:val="1D1F22"/>
+          <w:sz w:val="22"/>
+          <w:shd w:val="clear" w:color="auto" w:fill="FFFFFF"/>
+        </w:rPr>
+      </w:pPr>
+      <w:r>
+        <w:rPr>
+          <w:rFonts w:ascii="Helvetica" w:hAnsi="Helvetica"/>
+          <w:color w:val="1D1F22"/>
+          <w:sz w:val="22"/>
+          <w:shd w:val="clear" w:color="auto" w:fill="FFFFFF"/>
+        </w:rPr>
+        <w:tab/>
+      </w:r>
+      <w:r>
+        <w:rPr>
+          <w:rFonts w:ascii="Helvetica" w:hAnsi="Helvetica"/>
+          <w:color w:val="1D1F22"/>
+          <w:sz w:val="22"/>
+          <w:shd w:val="clear" w:color="auto" w:fill="FFFFFF"/>
+        </w:rPr>
+        <w:t>Choose one center from all points</w:t>
+      </w:r>
+    </w:p>
+    <w:p>
+      <w:pPr>
+        <w:rPr>
+          <w:rFonts w:ascii="Helvetica" w:hAnsi="Helvetica" w:hint="eastAsia"/>
+          <w:color w:val="1D1F22"/>
+          <w:sz w:val="22"/>
+          <w:shd w:val="clear" w:color="auto" w:fill="FFFFFF"/>
+        </w:rPr>
+      </w:pPr>
+      <w:r>
+        <w:rPr>
+          <w:rFonts w:ascii="Helvetica" w:hAnsi="Helvetica"/>
+          <w:color w:val="1D1F22"/>
+          <w:sz w:val="22"/>
+          <w:shd w:val="clear" w:color="auto" w:fill="FFFFFF"/>
+        </w:rPr>
+        <w:tab/>
+        <w:t>Move that center to the direction of the most dense area until converge:</w:t>
+      </w:r>
+    </w:p>
+    <w:p>
+      <w:r>
+        <w:rPr>
+          <w:noProof/>
+        </w:rPr>
+        <w:drawing>
+          <wp:inline distT="0" distB="0" distL="0" distR="0" wp14:anchorId="45476363" wp14:editId="0A6F7AC0">
+            <wp:extent cx="5274310" cy="2714625"/>
+            <wp:effectExtent l="0" t="0" r="2540" b="9525"/>
+            <wp:docPr id="5" name="图片 5"/>
+            <wp:cNvGraphicFramePr>
+              <a:graphicFrameLocks xmlns:a="http://schemas.openxmlformats.org/drawingml/2006/main" noChangeAspect="1"/>
+            </wp:cNvGraphicFramePr>
+            <a:graphic xmlns:a="http://schemas.openxmlformats.org/drawingml/2006/main">
+              <a:graphicData uri="http://schemas.openxmlformats.org/drawingml/2006/picture">
+                <pic:pic xmlns:pic="http://schemas.openxmlformats.org/drawingml/2006/picture">
+                  <pic:nvPicPr>
+                    <pic:cNvPr id="1" name=""/>
+                    <pic:cNvPicPr/>
+                  </pic:nvPicPr>
+                  <pic:blipFill>
+                    <a:blip r:embed="rId10"/>
+                    <a:stretch>
+                      <a:fillRect/>
+                    </a:stretch>
+                  </pic:blipFill>
+                  <pic:spPr>
+                    <a:xfrm>
+                      <a:off x="0" y="0"/>
+                      <a:ext cx="5274310" cy="2714625"/>
+                    </a:xfrm>
+                    <a:prstGeom prst="rect">
+                      <a:avLst/>
+                    </a:prstGeom>
+                  </pic:spPr>
+                </pic:pic>
+              </a:graphicData>
+            </a:graphic>
+          </wp:inline>
+        </w:drawing>
+      </w:r>
+    </w:p>
+    <w:p>
+      <w:r>
+        <w:tab/>
+        <w:t>Label it as one cluster (all the points in every circle in the iteration should be in this cluster)</w:t>
+      </w:r>
+    </w:p>
+    <w:p>
+      <w:r>
+        <w:tab/>
+        <w:t xml:space="preserve">If the </w:t>
+      </w:r>
+      <w:r>
+        <w:t>new center is too close to a</w:t>
+      </w:r>
+      <w:r>
+        <w:t>n</w:t>
+      </w:r>
+      <w:r>
+        <w:t xml:space="preserve"> existing center, merge those two centers</w:t>
+      </w:r>
+    </w:p>
+    <w:p>
+      <w:pPr>
         <w:rPr>
           <w:rFonts w:hint="eastAsia"/>
-          <w:b/>
-          <w:bCs/>
-        </w:rPr>
-        <w:t>2</w:t>
-      </w:r>
-      <w:r>
-        <w:rPr>
-          <w:b/>
-          <w:bCs/>
-        </w:rPr>
-        <w:t>.2</w:t>
-      </w:r>
-      <w:r>
-        <w:rPr>
-          <w:rFonts w:hint="eastAsia"/>
-          <w:b/>
-          <w:bCs/>
-        </w:rPr>
-        <w:t xml:space="preserve"> </w:t>
-      </w:r>
-      <w:r>
-        <w:rPr>
-          <w:b/>
-          <w:bCs/>
-        </w:rPr>
-        <w:t>Agglomerative Clustering Algorithm</w:t>
-      </w:r>
-    </w:p>
-    <w:p>
-      <w:r>
-        <w:t>1.</w:t>
-      </w:r>
-      <w:r>
-        <w:rPr>
-          <w:rFonts w:hint="eastAsia"/>
-        </w:rPr>
-        <w:t>d</w:t>
-      </w:r>
-      <w:r>
-        <w:t xml:space="preserve">efine every </w:t>
-      </w:r>
-      <w:proofErr w:type="gramStart"/>
-      <w:r>
-        <w:t>points</w:t>
-      </w:r>
-      <w:proofErr w:type="gramEnd"/>
-      <w:r>
-        <w:t xml:space="preserve"> as a cluster</w:t>
-      </w:r>
-    </w:p>
-    <w:p>
-      <w:r>
-        <w:t>2.</w:t>
-      </w:r>
-      <w:r>
-        <w:rPr>
-          <w:rFonts w:hint="eastAsia"/>
-        </w:rPr>
-        <w:t>i</w:t>
-      </w:r>
-      <w:r>
-        <w:t>terate</w:t>
-      </w:r>
-      <w:r>
-        <w:t>：</w:t>
-      </w:r>
-      <w:r>
-        <w:rPr>
-          <w:rFonts w:hint="eastAsia"/>
-        </w:rPr>
-        <w:t>m</w:t>
-      </w:r>
-      <w:r>
-        <w:t xml:space="preserve">erge two points whose </w:t>
-      </w:r>
-      <w:r>
-        <w:t>“</w:t>
-      </w:r>
-      <w:r>
-        <w:t>distance</w:t>
-      </w:r>
-      <w:r>
-        <w:t>”</w:t>
-      </w:r>
-      <w:r>
-        <w:t xml:space="preserve"> is the smallest</w:t>
-      </w:r>
-    </w:p>
-    <w:p>
-      <w:r>
-        <w:t>3.</w:t>
-      </w:r>
-      <w:r>
-        <w:rPr>
-          <w:rFonts w:hint="eastAsia"/>
-        </w:rPr>
-        <w:t>u</w:t>
-      </w:r>
-      <w:r>
-        <w:t>ntill there are only one cl</w:t>
-      </w:r>
-      <w:r>
-        <w:t>u</w:t>
-      </w:r>
-      <w:r>
-        <w:t>s</w:t>
-      </w:r>
-      <w:r>
-        <w:t>ter</w:t>
-      </w:r>
-    </w:p>
-    <w:p/>
-    <w:p>
-      <w:r>
-        <w:t>Different ways of estimating distance</w:t>
-      </w:r>
-      <w:r>
-        <w:t xml:space="preserve"> between two clusters</w:t>
-      </w:r>
-      <w:r>
-        <w:t xml:space="preserve">: </w:t>
-      </w:r>
-    </w:p>
-    <w:p>
-      <w:r>
-        <w:t>Single-linkage</w:t>
-      </w:r>
-      <w:r>
-        <w:t>:</w:t>
-      </w:r>
-      <w:r>
-        <w:t xml:space="preserve"> min(</w:t>
-      </w:r>
-      <w:proofErr w:type="gramStart"/>
-      <w:r>
-        <w:t>A</w:t>
-      </w:r>
-      <w:r>
-        <w:t>,</w:t>
-      </w:r>
-      <w:r>
-        <w:t>B</w:t>
-      </w:r>
-      <w:proofErr w:type="gramEnd"/>
-      <w:r>
-        <w:t>)</w:t>
-      </w:r>
-    </w:p>
-    <w:p>
-      <w:r>
-        <w:t>Complete-linkag</w:t>
-      </w:r>
-      <w:r>
-        <w:t>e</w:t>
-      </w:r>
-      <w:r>
-        <w:t>:</w:t>
-      </w:r>
-      <w:r>
-        <w:t xml:space="preserve"> max(</w:t>
-      </w:r>
-      <w:proofErr w:type="gramStart"/>
-      <w:r>
-        <w:t>A,B</w:t>
-      </w:r>
-      <w:proofErr w:type="gramEnd"/>
-      <w:r>
-        <w:t>)</w:t>
-      </w:r>
-    </w:p>
-    <w:p>
-      <w:r>
-        <w:t>Group average</w:t>
-      </w:r>
-      <w:r>
-        <w:t xml:space="preserve">: </w:t>
-      </w:r>
-      <w:proofErr w:type="spellStart"/>
-      <w:r>
-        <w:t>ave</w:t>
-      </w:r>
-      <w:proofErr w:type="spellEnd"/>
-      <w:r>
-        <w:t>(</w:t>
-      </w:r>
-      <w:proofErr w:type="gramStart"/>
-      <w:r>
-        <w:t>A,B</w:t>
-      </w:r>
-      <w:proofErr w:type="gramEnd"/>
-      <w:r>
-        <w:t>)</w:t>
-      </w:r>
-    </w:p>
-    <w:p>
-      <w:r>
-        <w:t>Ward: minimize the</w:t>
-      </w:r>
-      <w:r>
-        <w:t xml:space="preserve"> sum of squared differences within all clusters</w:t>
-      </w:r>
-      <w:r>
-        <w:t xml:space="preserve"> (result should be </w:t>
-      </w:r>
-      <w:proofErr w:type="gramStart"/>
-      <w:r>
-        <w:t>similar to</w:t>
-      </w:r>
-      <w:proofErr w:type="gramEnd"/>
-      <w:r>
-        <w:t xml:space="preserve"> k means</w:t>
-      </w:r>
-      <w:r>
-        <w:t>)</w:t>
-      </w:r>
-    </w:p>
-    <w:p/>
-    <w:p>
-      <w:pPr>
-        <w:rPr>
-          <w:rFonts w:hint="eastAsia"/>
         </w:rPr>
       </w:pPr>
       <w:r>
-        <w:t>Flaw: greedy</w:t>
+        <w:tab/>
+        <w:t xml:space="preserve">label </w:t>
+      </w:r>
+      <w:r>
+        <w:t>all points in the cluster</w:t>
       </w:r>
     </w:p>
     <w:sectPr>
@@ -991,6 +1015,44 @@
     </w:sectPr>
   </w:body>
 </w:document>
+</file>
+
+<file path=word/endnotes.xml><?xml version="1.0" encoding="utf-8"?>
+<w:endnotes xmlns:wpc="http://schemas.microsoft.com/office/word/2010/wordprocessingCanvas" xmlns:cx="http://schemas.microsoft.com/office/drawing/2014/chartex" xmlns:cx1="http://schemas.microsoft.com/office/drawing/2015/9/8/chartex" xmlns:cx2="http://schemas.microsoft.com/office/drawing/2015/10/21/chartex" xmlns:cx3="http://schemas.microsoft.com/office/drawing/2016/5/9/chartex" xmlns:cx4="http://schemas.microsoft.com/office/drawing/2016/5/10/chartex" xmlns:cx5="http://schemas.microsoft.com/office/drawing/2016/5/11/chartex" xmlns:cx6="http://schemas.microsoft.com/office/drawing/2016/5/12/chartex" xmlns:cx7="http://schemas.microsoft.com/office/drawing/2016/5/13/chartex" xmlns:cx8="http://schemas.microsoft.com/office/drawing/2016/5/14/chartex" xmlns:mc="http://schemas.openxmlformats.org/markup-compatibility/2006" xmlns:aink="http://schemas.microsoft.com/office/drawing/2016/ink" xmlns:am3d="http://schemas.microsoft.com/office/drawing/2017/model3d" xmlns:o="urn:schemas-microsoft-com:office:office" xmlns:r="http://schemas.openxmlformats.org/officeDocument/2006/relationships" xmlns:m="http://schemas.openxmlformats.org/officeDocument/2006/math" xmlns:v="urn:schemas-microsoft-com:vml" xmlns:wp14="http://schemas.microsoft.com/office/word/2010/wordprocessingDrawing" xmlns:wp="http://schemas.openxmlformats.org/drawingml/2006/wordprocessingDrawing" xmlns:w10="urn:schemas-microsoft-com:office:word" xmlns:w="http://schemas.openxmlformats.org/wordprocessingml/2006/main" xmlns:w14="http://schemas.microsoft.com/office/word/2010/wordml" xmlns:w15="http://schemas.microsoft.com/office/word/2012/wordml" xmlns:w16cex="http://schemas.microsoft.com/office/word/2018/wordml/cex" xmlns:w16cid="http://schemas.microsoft.com/office/word/2016/wordml/cid" xmlns:w16="http://schemas.microsoft.com/office/word/2018/wordml" xmlns:w16se="http://schemas.microsoft.com/office/word/2015/wordml/symex" xmlns:wpg="http://schemas.microsoft.com/office/word/2010/wordprocessingGroup" xmlns:wpi="http://schemas.microsoft.com/office/word/2010/wordprocessingInk" xmlns:wne="http://schemas.microsoft.com/office/word/2006/wordml" xmlns:wps="http://schemas.microsoft.com/office/word/2010/wordprocessingShape" mc:Ignorable="w14 w15 w16se w16cid w16 w16cex wp14">
+  <w:endnote w:type="separator" w:id="-1">
+    <w:p>
+      <w:r>
+        <w:separator/>
+      </w:r>
+    </w:p>
+  </w:endnote>
+  <w:endnote w:type="continuationSeparator" w:id="0">
+    <w:p>
+      <w:r>
+        <w:continuationSeparator/>
+      </w:r>
+    </w:p>
+  </w:endnote>
+</w:endnotes>
+</file>
+
+<file path=word/footnotes.xml><?xml version="1.0" encoding="utf-8"?>
+<w:footnotes xmlns:wpc="http://schemas.microsoft.com/office/word/2010/wordprocessingCanvas" xmlns:cx="http://schemas.microsoft.com/office/drawing/2014/chartex" xmlns:cx1="http://schemas.microsoft.com/office/drawing/2015/9/8/chartex" xmlns:cx2="http://schemas.microsoft.com/office/drawing/2015/10/21/chartex" xmlns:cx3="http://schemas.microsoft.com/office/drawing/2016/5/9/chartex" xmlns:cx4="http://schemas.microsoft.com/office/drawing/2016/5/10/chartex" xmlns:cx5="http://schemas.microsoft.com/office/drawing/2016/5/11/chartex" xmlns:cx6="http://schemas.microsoft.com/office/drawing/2016/5/12/chartex" xmlns:cx7="http://schemas.microsoft.com/office/drawing/2016/5/13/chartex" xmlns:cx8="http://schemas.microsoft.com/office/drawing/2016/5/14/chartex" xmlns:mc="http://schemas.openxmlformats.org/markup-compatibility/2006" xmlns:aink="http://schemas.microsoft.com/office/drawing/2016/ink" xmlns:am3d="http://schemas.microsoft.com/office/drawing/2017/model3d" xmlns:o="urn:schemas-microsoft-com:office:office" xmlns:r="http://schemas.openxmlformats.org/officeDocument/2006/relationships" xmlns:m="http://schemas.openxmlformats.org/officeDocument/2006/math" xmlns:v="urn:schemas-microsoft-com:vml" xmlns:wp14="http://schemas.microsoft.com/office/word/2010/wordprocessingDrawing" xmlns:wp="http://schemas.openxmlformats.org/drawingml/2006/wordprocessingDrawing" xmlns:w10="urn:schemas-microsoft-com:office:word" xmlns:w="http://schemas.openxmlformats.org/wordprocessingml/2006/main" xmlns:w14="http://schemas.microsoft.com/office/word/2010/wordml" xmlns:w15="http://schemas.microsoft.com/office/word/2012/wordml" xmlns:w16cex="http://schemas.microsoft.com/office/word/2018/wordml/cex" xmlns:w16cid="http://schemas.microsoft.com/office/word/2016/wordml/cid" xmlns:w16="http://schemas.microsoft.com/office/word/2018/wordml" xmlns:w16se="http://schemas.microsoft.com/office/word/2015/wordml/symex" xmlns:wpg="http://schemas.microsoft.com/office/word/2010/wordprocessingGroup" xmlns:wpi="http://schemas.microsoft.com/office/word/2010/wordprocessingInk" xmlns:wne="http://schemas.microsoft.com/office/word/2006/wordml" xmlns:wps="http://schemas.microsoft.com/office/word/2010/wordprocessingShape" mc:Ignorable="w14 w15 w16se w16cid w16 w16cex wp14">
+  <w:footnote w:type="separator" w:id="-1">
+    <w:p>
+      <w:r>
+        <w:separator/>
+      </w:r>
+    </w:p>
+  </w:footnote>
+  <w:footnote w:type="continuationSeparator" w:id="0">
+    <w:p>
+      <w:r>
+        <w:continuationSeparator/>
+      </w:r>
+    </w:p>
+  </w:footnote>
+</w:footnotes>
 </file>
 
 <file path=word/styles.xml><?xml version="1.0" encoding="utf-8"?>
@@ -1396,6 +1458,7 @@
   <w:style w:type="character" w:default="1" w:styleId="a0">
     <w:name w:val="Default Paragraph Font"/>
     <w:uiPriority w:val="1"/>
+    <w:semiHidden/>
     <w:unhideWhenUsed/>
   </w:style>
   <w:style w:type="table" w:default="1" w:styleId="a1">
@@ -1418,6 +1481,71 @@
     <w:uiPriority w:val="99"/>
     <w:semiHidden/>
     <w:unhideWhenUsed/>
+  </w:style>
+  <w:style w:type="paragraph" w:styleId="a3">
+    <w:name w:val="header"/>
+    <w:basedOn w:val="a"/>
+    <w:link w:val="a4"/>
+    <w:uiPriority w:val="99"/>
+    <w:unhideWhenUsed/>
+    <w:rsid w:val="00646984"/>
+    <w:pPr>
+      <w:pBdr>
+        <w:bottom w:val="single" w:sz="6" w:space="1" w:color="auto"/>
+      </w:pBdr>
+      <w:tabs>
+        <w:tab w:val="center" w:pos="4153"/>
+        <w:tab w:val="right" w:pos="8306"/>
+      </w:tabs>
+      <w:snapToGrid w:val="0"/>
+      <w:jc w:val="center"/>
+    </w:pPr>
+    <w:rPr>
+      <w:sz w:val="18"/>
+      <w:szCs w:val="18"/>
+    </w:rPr>
+  </w:style>
+  <w:style w:type="character" w:customStyle="1" w:styleId="a4">
+    <w:name w:val="页眉 字符"/>
+    <w:basedOn w:val="a0"/>
+    <w:link w:val="a3"/>
+    <w:uiPriority w:val="99"/>
+    <w:rsid w:val="00646984"/>
+    <w:rPr>
+      <w:sz w:val="18"/>
+      <w:szCs w:val="18"/>
+    </w:rPr>
+  </w:style>
+  <w:style w:type="paragraph" w:styleId="a5">
+    <w:name w:val="footer"/>
+    <w:basedOn w:val="a"/>
+    <w:link w:val="a6"/>
+    <w:uiPriority w:val="99"/>
+    <w:unhideWhenUsed/>
+    <w:rsid w:val="00646984"/>
+    <w:pPr>
+      <w:tabs>
+        <w:tab w:val="center" w:pos="4153"/>
+        <w:tab w:val="right" w:pos="8306"/>
+      </w:tabs>
+      <w:snapToGrid w:val="0"/>
+      <w:jc w:val="left"/>
+    </w:pPr>
+    <w:rPr>
+      <w:sz w:val="18"/>
+      <w:szCs w:val="18"/>
+    </w:rPr>
+  </w:style>
+  <w:style w:type="character" w:customStyle="1" w:styleId="a6">
+    <w:name w:val="页脚 字符"/>
+    <w:basedOn w:val="a0"/>
+    <w:link w:val="a5"/>
+    <w:uiPriority w:val="99"/>
+    <w:rsid w:val="00646984"/>
+    <w:rPr>
+      <w:sz w:val="18"/>
+      <w:szCs w:val="18"/>
+    </w:rPr>
   </w:style>
 </w:styles>
 </file>

</xml_diff>